<commit_message>
Screenshots of our App working with Hobby content and added screenshots to Group doc
</commit_message>
<xml_diff>
--- a/GROUP 2 PROJECT DOCUMENT SUBMISSION FOR FEEDBACK.docx
+++ b/GROUP 2 PROJECT DOCUMENT SUBMISSION FOR FEEDBACK.docx
@@ -266,7 +266,7 @@
         <w:lastRenderedPageBreak/>
         <w:t xml:space="preserve">UX/UI - </w:t>
       </w:r>
-      <w:hyperlink r:id="rId5">
+      <w:hyperlink r:id="rId7">
         <w:r>
           <w:rPr>
             <w:color w:val="1155CC"/>
@@ -344,7 +344,7 @@
       <w:r>
         <w:t xml:space="preserve">API - </w:t>
       </w:r>
-      <w:hyperlink r:id="rId6">
+      <w:hyperlink r:id="rId8">
         <w:r>
           <w:rPr>
             <w:color w:val="1155CC"/>
@@ -2997,6 +2997,7 @@
           <w:ilvl w:val="0"/>
           <w:numId w:val="2"/>
         </w:numPr>
+        <w:spacing w:line="240" w:lineRule="auto"/>
       </w:pPr>
       <w:r>
         <w:t xml:space="preserve">Promoting inclusion </w:t>
@@ -3011,8 +3012,15 @@
         <w:t>Ensuring all can access the rides by providing information in one place to help with planning</w:t>
       </w:r>
     </w:p>
-    <w:p/>
-    <w:p>
+    <w:p>
+      <w:pPr>
+        <w:spacing w:line="240" w:lineRule="auto"/>
+      </w:pPr>
+    </w:p>
+    <w:p>
+      <w:pPr>
+        <w:spacing w:line="240" w:lineRule="auto"/>
+      </w:pPr>
       <w:r>
         <w:t>Extended functionalities (TBC)</w:t>
       </w:r>
@@ -3031,17 +3039,437 @@
           <w:between w:val="none" w:sz="0" w:space="0" w:color="E3E3E3"/>
         </w:pBdr>
         <w:shd w:val="clear" w:color="auto" w:fill="FFFFFF"/>
+        <w:spacing w:before="420" w:after="420" w:line="240" w:lineRule="auto"/>
+        <w:rPr>
+          <w:color w:val="0D0D0D"/>
+        </w:rPr>
+      </w:pPr>
+      <w:r>
+        <w:rPr>
+          <w:color w:val="0D0D0D"/>
+        </w:rPr>
+        <w:t>Push notifications to users about significant changes in wait times or ride closures - based on their favourite rides</w:t>
+      </w:r>
+    </w:p>
+    <w:p>
+      <w:pPr>
+        <w:pBdr>
+          <w:top w:val="none" w:sz="0" w:space="0" w:color="E3E3E3"/>
+          <w:left w:val="none" w:sz="0" w:space="0" w:color="E3E3E3"/>
+          <w:bottom w:val="none" w:sz="0" w:space="0" w:color="E3E3E3"/>
+          <w:right w:val="none" w:sz="0" w:space="0" w:color="E3E3E3"/>
+          <w:between w:val="none" w:sz="0" w:space="0" w:color="E3E3E3"/>
+        </w:pBdr>
+        <w:shd w:val="clear" w:color="auto" w:fill="FFFFFF"/>
+        <w:spacing w:before="420" w:after="420"/>
+        <w:rPr>
+          <w:b/>
+          <w:bCs/>
+          <w:color w:val="0D0D0D"/>
+        </w:rPr>
+      </w:pPr>
+      <w:r>
+        <w:rPr>
+          <w:b/>
+          <w:bCs/>
+          <w:noProof/>
+        </w:rPr>
+        <w:drawing>
+          <wp:anchor distT="0" distB="0" distL="114300" distR="114300" simplePos="0" relativeHeight="251667456" behindDoc="0" locked="0" layoutInCell="1" allowOverlap="1" wp14:anchorId="08530EE5" wp14:editId="02A73954">
+            <wp:simplePos x="0" y="0"/>
+            <wp:positionH relativeFrom="margin">
+              <wp:align>left</wp:align>
+            </wp:positionH>
+            <wp:positionV relativeFrom="paragraph">
+              <wp:posOffset>248285</wp:posOffset>
+            </wp:positionV>
+            <wp:extent cx="4472940" cy="2628808"/>
+            <wp:effectExtent l="0" t="0" r="3810" b="635"/>
+            <wp:wrapNone/>
+            <wp:docPr id="673998753" name="Picture 3"/>
+            <wp:cNvGraphicFramePr>
+              <a:graphicFrameLocks xmlns:a="http://schemas.openxmlformats.org/drawingml/2006/main" noChangeAspect="1"/>
+            </wp:cNvGraphicFramePr>
+            <a:graphic xmlns:a="http://schemas.openxmlformats.org/drawingml/2006/main">
+              <a:graphicData uri="http://schemas.openxmlformats.org/drawingml/2006/picture">
+                <pic:pic xmlns:pic="http://schemas.openxmlformats.org/drawingml/2006/picture">
+                  <pic:nvPicPr>
+                    <pic:cNvPr id="0" name="Picture 5"/>
+                    <pic:cNvPicPr>
+                      <a:picLocks noChangeAspect="1" noChangeArrowheads="1"/>
+                    </pic:cNvPicPr>
+                  </pic:nvPicPr>
+                  <pic:blipFill>
+                    <a:blip r:embed="rId13" cstate="print">
+                      <a:extLst>
+                        <a:ext uri="{28A0092B-C50C-407E-A947-70E740481C1C}">
+                          <a14:useLocalDpi xmlns:a14="http://schemas.microsoft.com/office/drawing/2010/main" val="0"/>
+                        </a:ext>
+                      </a:extLst>
+                    </a:blip>
+                    <a:srcRect/>
+                    <a:stretch>
+                      <a:fillRect/>
+                    </a:stretch>
+                  </pic:blipFill>
+                  <pic:spPr bwMode="auto">
+                    <a:xfrm>
+                      <a:off x="0" y="0"/>
+                      <a:ext cx="4472940" cy="2628808"/>
+                    </a:xfrm>
+                    <a:prstGeom prst="rect">
+                      <a:avLst/>
+                    </a:prstGeom>
+                    <a:noFill/>
+                    <a:ln>
+                      <a:noFill/>
+                    </a:ln>
+                  </pic:spPr>
+                </pic:pic>
+              </a:graphicData>
+            </a:graphic>
+            <wp14:sizeRelH relativeFrom="margin">
+              <wp14:pctWidth>0</wp14:pctWidth>
+            </wp14:sizeRelH>
+            <wp14:sizeRelV relativeFrom="margin">
+              <wp14:pctHeight>0</wp14:pctHeight>
+            </wp14:sizeRelV>
+          </wp:anchor>
+        </w:drawing>
+      </w:r>
+      <w:r>
+        <w:rPr>
+          <w:b/>
+          <w:bCs/>
+          <w:color w:val="0D0D0D"/>
+        </w:rPr>
+        <w:t>Part 2: screenshots of mock up wireframes</w:t>
+      </w:r>
+    </w:p>
+    <w:p>
+      <w:pPr>
+        <w:pStyle w:val="NormalWeb"/>
+      </w:pPr>
+    </w:p>
+    <w:p>
+      <w:pPr>
+        <w:pStyle w:val="NormalWeb"/>
+      </w:pPr>
+    </w:p>
+    <w:p>
+      <w:pPr>
+        <w:pStyle w:val="NormalWeb"/>
+      </w:pPr>
+    </w:p>
+    <w:p>
+      <w:pPr>
+        <w:pStyle w:val="NormalWeb"/>
+      </w:pPr>
+    </w:p>
+    <w:p>
+      <w:pPr>
+        <w:pStyle w:val="NormalWeb"/>
+      </w:pPr>
+    </w:p>
+    <w:p>
+      <w:pPr>
+        <w:pStyle w:val="NormalWeb"/>
+      </w:pPr>
+    </w:p>
+    <w:p>
+      <w:pPr>
+        <w:pStyle w:val="NormalWeb"/>
+      </w:pPr>
+    </w:p>
+    <w:p>
+      <w:pPr>
+        <w:pStyle w:val="NormalWeb"/>
+      </w:pPr>
+      <w:r>
+        <w:rPr>
+          <w:noProof/>
+        </w:rPr>
+        <w:drawing>
+          <wp:anchor distT="0" distB="0" distL="114300" distR="114300" simplePos="0" relativeHeight="251661312" behindDoc="0" locked="0" layoutInCell="1" allowOverlap="1" wp14:anchorId="3ABE11DD" wp14:editId="6864EB64">
+            <wp:simplePos x="0" y="0"/>
+            <wp:positionH relativeFrom="margin">
+              <wp:align>left</wp:align>
+            </wp:positionH>
+            <wp:positionV relativeFrom="paragraph">
+              <wp:posOffset>105410</wp:posOffset>
+            </wp:positionV>
+            <wp:extent cx="3870960" cy="3234690"/>
+            <wp:effectExtent l="0" t="0" r="0" b="3810"/>
+            <wp:wrapNone/>
+            <wp:docPr id="68026545" name="Picture 4"/>
+            <wp:cNvGraphicFramePr>
+              <a:graphicFrameLocks xmlns:a="http://schemas.openxmlformats.org/drawingml/2006/main" noChangeAspect="1"/>
+            </wp:cNvGraphicFramePr>
+            <a:graphic xmlns:a="http://schemas.openxmlformats.org/drawingml/2006/main">
+              <a:graphicData uri="http://schemas.openxmlformats.org/drawingml/2006/picture">
+                <pic:pic xmlns:pic="http://schemas.openxmlformats.org/drawingml/2006/picture">
+                  <pic:nvPicPr>
+                    <pic:cNvPr id="0" name="Picture 7"/>
+                    <pic:cNvPicPr>
+                      <a:picLocks noChangeAspect="1" noChangeArrowheads="1"/>
+                    </pic:cNvPicPr>
+                  </pic:nvPicPr>
+                  <pic:blipFill>
+                    <a:blip r:embed="rId14" cstate="print">
+                      <a:extLst>
+                        <a:ext uri="{28A0092B-C50C-407E-A947-70E740481C1C}">
+                          <a14:useLocalDpi xmlns:a14="http://schemas.microsoft.com/office/drawing/2010/main" val="0"/>
+                        </a:ext>
+                      </a:extLst>
+                    </a:blip>
+                    <a:srcRect/>
+                    <a:stretch>
+                      <a:fillRect/>
+                    </a:stretch>
+                  </pic:blipFill>
+                  <pic:spPr bwMode="auto">
+                    <a:xfrm>
+                      <a:off x="0" y="0"/>
+                      <a:ext cx="3870960" cy="3234690"/>
+                    </a:xfrm>
+                    <a:prstGeom prst="rect">
+                      <a:avLst/>
+                    </a:prstGeom>
+                    <a:noFill/>
+                    <a:ln>
+                      <a:noFill/>
+                    </a:ln>
+                  </pic:spPr>
+                </pic:pic>
+              </a:graphicData>
+            </a:graphic>
+            <wp14:sizeRelH relativeFrom="margin">
+              <wp14:pctWidth>0</wp14:pctWidth>
+            </wp14:sizeRelH>
+            <wp14:sizeRelV relativeFrom="margin">
+              <wp14:pctHeight>0</wp14:pctHeight>
+            </wp14:sizeRelV>
+          </wp:anchor>
+        </w:drawing>
+      </w:r>
+    </w:p>
+    <w:p>
+      <w:pPr>
+        <w:pStyle w:val="NormalWeb"/>
+      </w:pPr>
+    </w:p>
+    <w:p>
+      <w:pPr>
+        <w:pStyle w:val="NormalWeb"/>
+      </w:pPr>
+    </w:p>
+    <w:p>
+      <w:pPr>
+        <w:pStyle w:val="NormalWeb"/>
+      </w:pPr>
+    </w:p>
+    <w:p>
+      <w:pPr>
+        <w:pStyle w:val="NormalWeb"/>
+      </w:pPr>
+    </w:p>
+    <w:p>
+      <w:pPr>
+        <w:pBdr>
+          <w:top w:val="none" w:sz="0" w:space="0" w:color="E3E3E3"/>
+          <w:left w:val="none" w:sz="0" w:space="0" w:color="E3E3E3"/>
+          <w:bottom w:val="none" w:sz="0" w:space="0" w:color="E3E3E3"/>
+          <w:right w:val="none" w:sz="0" w:space="0" w:color="E3E3E3"/>
+          <w:between w:val="none" w:sz="0" w:space="0" w:color="E3E3E3"/>
+        </w:pBdr>
+        <w:shd w:val="clear" w:color="auto" w:fill="FFFFFF"/>
         <w:spacing w:before="420" w:after="420"/>
         <w:rPr>
           <w:color w:val="0D0D0D"/>
         </w:rPr>
       </w:pPr>
-      <w:r>
+    </w:p>
+    <w:p>
+      <w:pPr>
+        <w:pStyle w:val="NormalWeb"/>
+      </w:pPr>
+    </w:p>
+    <w:p>
+      <w:pPr>
+        <w:pBdr>
+          <w:top w:val="none" w:sz="0" w:space="0" w:color="E3E3E3"/>
+          <w:left w:val="none" w:sz="0" w:space="0" w:color="E3E3E3"/>
+          <w:bottom w:val="none" w:sz="0" w:space="0" w:color="E3E3E3"/>
+          <w:right w:val="none" w:sz="0" w:space="0" w:color="E3E3E3"/>
+          <w:between w:val="none" w:sz="0" w:space="0" w:color="E3E3E3"/>
+        </w:pBdr>
+        <w:shd w:val="clear" w:color="auto" w:fill="FFFFFF"/>
+        <w:spacing w:before="420" w:after="420"/>
         <w:rPr>
           <w:color w:val="0D0D0D"/>
         </w:rPr>
-        <w:t>Push notifications to users about significant changes in wait times or ride closures - based on their favourite rides</w:t>
-      </w:r>
+      </w:pPr>
+    </w:p>
+    <w:p>
+      <w:pPr>
+        <w:pBdr>
+          <w:top w:val="none" w:sz="0" w:space="0" w:color="E3E3E3"/>
+          <w:left w:val="none" w:sz="0" w:space="0" w:color="E3E3E3"/>
+          <w:bottom w:val="none" w:sz="0" w:space="0" w:color="E3E3E3"/>
+          <w:right w:val="none" w:sz="0" w:space="0" w:color="E3E3E3"/>
+          <w:between w:val="none" w:sz="0" w:space="0" w:color="E3E3E3"/>
+        </w:pBdr>
+        <w:shd w:val="clear" w:color="auto" w:fill="FFFFFF"/>
+        <w:spacing w:before="420" w:after="420"/>
+        <w:rPr>
+          <w:b/>
+          <w:bCs/>
+          <w:color w:val="0D0D0D"/>
+        </w:rPr>
+      </w:pPr>
+      <w:r>
+        <w:rPr>
+          <w:b/>
+          <w:bCs/>
+          <w:color w:val="0D0D0D"/>
+        </w:rPr>
+        <w:lastRenderedPageBreak/>
+        <w:t>Part 3: screenshots of our App with Hobbies</w:t>
+      </w:r>
+    </w:p>
+    <w:p>
+      <w:pPr>
+        <w:pBdr>
+          <w:top w:val="none" w:sz="0" w:space="0" w:color="E3E3E3"/>
+          <w:left w:val="none" w:sz="0" w:space="0" w:color="E3E3E3"/>
+          <w:bottom w:val="none" w:sz="0" w:space="0" w:color="E3E3E3"/>
+          <w:right w:val="none" w:sz="0" w:space="0" w:color="E3E3E3"/>
+          <w:between w:val="none" w:sz="0" w:space="0" w:color="E3E3E3"/>
+        </w:pBdr>
+        <w:shd w:val="clear" w:color="auto" w:fill="FFFFFF"/>
+        <w:spacing w:before="420" w:after="420"/>
+        <w:rPr>
+          <w:color w:val="0D0D0D"/>
+        </w:rPr>
+      </w:pPr>
+      <w:r>
+        <w:rPr>
+          <w:noProof/>
+        </w:rPr>
+        <w:drawing>
+          <wp:anchor distT="0" distB="0" distL="114300" distR="114300" simplePos="0" relativeHeight="251663360" behindDoc="0" locked="0" layoutInCell="1" allowOverlap="1" wp14:anchorId="402A01F0" wp14:editId="3329DF36">
+            <wp:simplePos x="0" y="0"/>
+            <wp:positionH relativeFrom="column">
+              <wp:posOffset>0</wp:posOffset>
+            </wp:positionH>
+            <wp:positionV relativeFrom="paragraph">
+              <wp:posOffset>0</wp:posOffset>
+            </wp:positionV>
+            <wp:extent cx="5943600" cy="2991485"/>
+            <wp:effectExtent l="0" t="0" r="0" b="0"/>
+            <wp:wrapNone/>
+            <wp:docPr id="73386983" name="Picture 2"/>
+            <wp:cNvGraphicFramePr>
+              <a:graphicFrameLocks xmlns:a="http://schemas.openxmlformats.org/drawingml/2006/main" noChangeAspect="1"/>
+            </wp:cNvGraphicFramePr>
+            <a:graphic xmlns:a="http://schemas.openxmlformats.org/drawingml/2006/main">
+              <a:graphicData uri="http://schemas.openxmlformats.org/drawingml/2006/picture">
+                <pic:pic xmlns:pic="http://schemas.openxmlformats.org/drawingml/2006/picture">
+                  <pic:nvPicPr>
+                    <pic:cNvPr id="0" name="Picture 3"/>
+                    <pic:cNvPicPr>
+                      <a:picLocks noChangeAspect="1" noChangeArrowheads="1"/>
+                    </pic:cNvPicPr>
+                  </pic:nvPicPr>
+                  <pic:blipFill>
+                    <a:blip r:embed="rId15" cstate="print">
+                      <a:extLst>
+                        <a:ext uri="{28A0092B-C50C-407E-A947-70E740481C1C}">
+                          <a14:useLocalDpi xmlns:a14="http://schemas.microsoft.com/office/drawing/2010/main" val="0"/>
+                        </a:ext>
+                      </a:extLst>
+                    </a:blip>
+                    <a:srcRect/>
+                    <a:stretch>
+                      <a:fillRect/>
+                    </a:stretch>
+                  </pic:blipFill>
+                  <pic:spPr bwMode="auto">
+                    <a:xfrm>
+                      <a:off x="0" y="0"/>
+                      <a:ext cx="5943600" cy="2991485"/>
+                    </a:xfrm>
+                    <a:prstGeom prst="rect">
+                      <a:avLst/>
+                    </a:prstGeom>
+                    <a:noFill/>
+                    <a:ln>
+                      <a:noFill/>
+                    </a:ln>
+                  </pic:spPr>
+                </pic:pic>
+              </a:graphicData>
+            </a:graphic>
+          </wp:anchor>
+        </w:drawing>
+      </w:r>
+    </w:p>
+    <w:p>
+      <w:pPr>
+        <w:pBdr>
+          <w:top w:val="none" w:sz="0" w:space="0" w:color="E3E3E3"/>
+          <w:left w:val="none" w:sz="0" w:space="0" w:color="E3E3E3"/>
+          <w:bottom w:val="none" w:sz="0" w:space="0" w:color="E3E3E3"/>
+          <w:right w:val="none" w:sz="0" w:space="0" w:color="E3E3E3"/>
+          <w:between w:val="none" w:sz="0" w:space="0" w:color="E3E3E3"/>
+        </w:pBdr>
+        <w:shd w:val="clear" w:color="auto" w:fill="FFFFFF"/>
+        <w:spacing w:before="420" w:after="420"/>
+        <w:rPr>
+          <w:color w:val="0D0D0D"/>
+        </w:rPr>
+      </w:pPr>
+    </w:p>
+    <w:p>
+      <w:pPr>
+        <w:pBdr>
+          <w:top w:val="none" w:sz="0" w:space="0" w:color="E3E3E3"/>
+          <w:left w:val="none" w:sz="0" w:space="0" w:color="E3E3E3"/>
+          <w:bottom w:val="none" w:sz="0" w:space="0" w:color="E3E3E3"/>
+          <w:right w:val="none" w:sz="0" w:space="0" w:color="E3E3E3"/>
+          <w:between w:val="none" w:sz="0" w:space="0" w:color="E3E3E3"/>
+        </w:pBdr>
+        <w:shd w:val="clear" w:color="auto" w:fill="FFFFFF"/>
+        <w:spacing w:before="420" w:after="420"/>
+        <w:rPr>
+          <w:color w:val="0D0D0D"/>
+        </w:rPr>
+      </w:pPr>
+    </w:p>
+    <w:p>
+      <w:pPr>
+        <w:pStyle w:val="NormalWeb"/>
+      </w:pPr>
+    </w:p>
+    <w:p>
+      <w:pPr>
+        <w:pStyle w:val="NormalWeb"/>
+      </w:pPr>
+    </w:p>
+    <w:p>
+      <w:pPr>
+        <w:pStyle w:val="NormalWeb"/>
+      </w:pPr>
+    </w:p>
+    <w:p>
+      <w:pPr>
+        <w:pStyle w:val="NormalWeb"/>
+      </w:pPr>
+    </w:p>
+    <w:p>
+      <w:pPr>
+        <w:pStyle w:val="NormalWeb"/>
+      </w:pPr>
     </w:p>
     <w:p>
       <w:pPr>
@@ -3053,11 +3481,81 @@
           <w:between w:val="none" w:sz="0" w:space="0" w:color="E3E3E3"/>
         </w:pBdr>
         <w:spacing w:before="720" w:after="720"/>
+      </w:pPr>
+      <w:r>
         <w:rPr>
-          <w:color w:val="0D0D0D"/>
+          <w:noProof/>
         </w:rPr>
-      </w:pPr>
-    </w:p>
+        <w:drawing>
+          <wp:anchor distT="0" distB="0" distL="114300" distR="114300" simplePos="0" relativeHeight="251665408" behindDoc="0" locked="0" layoutInCell="1" allowOverlap="1" wp14:anchorId="4ADD2908" wp14:editId="00F0DBB8">
+            <wp:simplePos x="0" y="0"/>
+            <wp:positionH relativeFrom="column">
+              <wp:posOffset>0</wp:posOffset>
+            </wp:positionH>
+            <wp:positionV relativeFrom="paragraph">
+              <wp:posOffset>-635</wp:posOffset>
+            </wp:positionV>
+            <wp:extent cx="5943600" cy="2999105"/>
+            <wp:effectExtent l="0" t="0" r="0" b="0"/>
+            <wp:wrapNone/>
+            <wp:docPr id="2028000726" name="Picture 1"/>
+            <wp:cNvGraphicFramePr>
+              <a:graphicFrameLocks xmlns:a="http://schemas.openxmlformats.org/drawingml/2006/main" noChangeAspect="1"/>
+            </wp:cNvGraphicFramePr>
+            <a:graphic xmlns:a="http://schemas.openxmlformats.org/drawingml/2006/main">
+              <a:graphicData uri="http://schemas.openxmlformats.org/drawingml/2006/picture">
+                <pic:pic xmlns:pic="http://schemas.openxmlformats.org/drawingml/2006/picture">
+                  <pic:nvPicPr>
+                    <pic:cNvPr id="0" name="Picture 1"/>
+                    <pic:cNvPicPr>
+                      <a:picLocks noChangeAspect="1" noChangeArrowheads="1"/>
+                    </pic:cNvPicPr>
+                  </pic:nvPicPr>
+                  <pic:blipFill>
+                    <a:blip r:embed="rId16" cstate="print">
+                      <a:extLst>
+                        <a:ext uri="{28A0092B-C50C-407E-A947-70E740481C1C}">
+                          <a14:useLocalDpi xmlns:a14="http://schemas.microsoft.com/office/drawing/2010/main" val="0"/>
+                        </a:ext>
+                      </a:extLst>
+                    </a:blip>
+                    <a:srcRect/>
+                    <a:stretch>
+                      <a:fillRect/>
+                    </a:stretch>
+                  </pic:blipFill>
+                  <pic:spPr bwMode="auto">
+                    <a:xfrm>
+                      <a:off x="0" y="0"/>
+                      <a:ext cx="5943600" cy="2999105"/>
+                    </a:xfrm>
+                    <a:prstGeom prst="rect">
+                      <a:avLst/>
+                    </a:prstGeom>
+                    <a:noFill/>
+                    <a:ln>
+                      <a:noFill/>
+                    </a:ln>
+                  </pic:spPr>
+                </pic:pic>
+              </a:graphicData>
+            </a:graphic>
+          </wp:anchor>
+        </w:drawing>
+      </w:r>
+    </w:p>
+    <w:p/>
+    <w:p/>
+    <w:p/>
+    <w:p/>
+    <w:p/>
+    <w:p/>
+    <w:p/>
+    <w:p/>
+    <w:p/>
+    <w:p/>
+    <w:p/>
+    <w:p/>
     <w:p/>
     <w:p/>
     <w:sectPr>
@@ -3107,6 +3605,56 @@
 <w16cid:commentsIds xmlns:wpc="http://schemas.microsoft.com/office/word/2010/wordprocessingCanvas" xmlns:cx="http://schemas.microsoft.com/office/drawing/2014/chartex" xmlns:cx1="http://schemas.microsoft.com/office/drawing/2015/9/8/chartex" xmlns:cx2="http://schemas.microsoft.com/office/drawing/2015/10/21/chartex" xmlns:cx3="http://schemas.microsoft.com/office/drawing/2016/5/9/chartex" xmlns:cx4="http://schemas.microsoft.com/office/drawing/2016/5/10/chartex" xmlns:cx5="http://schemas.microsoft.com/office/drawing/2016/5/11/chartex" xmlns:cx6="http://schemas.microsoft.com/office/drawing/2016/5/12/chartex" xmlns:cx7="http://schemas.microsoft.com/office/drawing/2016/5/13/chartex" xmlns:cx8="http://schemas.microsoft.com/office/drawing/2016/5/14/chartex" xmlns:mc="http://schemas.openxmlformats.org/markup-compatibility/2006" xmlns:aink="http://schemas.microsoft.com/office/drawing/2016/ink" xmlns:am3d="http://schemas.microsoft.com/office/drawing/2017/model3d" xmlns:o="urn:schemas-microsoft-com:office:office" xmlns:oel="http://schemas.microsoft.com/office/2019/extlst" xmlns:r="http://schemas.openxmlformats.org/officeDocument/2006/relationships" xmlns:m="http://schemas.openxmlformats.org/officeDocument/2006/math" xmlns:v="urn:schemas-microsoft-com:vml" xmlns:wp14="http://schemas.microsoft.com/office/word/2010/wordprocessingDrawing" xmlns:wp="http://schemas.openxmlformats.org/drawingml/2006/wordprocessingDrawing" xmlns:w10="urn:schemas-microsoft-com:office:word" xmlns:w="http://schemas.openxmlformats.org/wordprocessingml/2006/main" xmlns:w14="http://schemas.microsoft.com/office/word/2010/wordml" xmlns:w15="http://schemas.microsoft.com/office/word/2012/wordml" xmlns:w16cex="http://schemas.microsoft.com/office/word/2018/wordml/cex" xmlns:w16cid="http://schemas.microsoft.com/office/word/2016/wordml/cid" xmlns:w16="http://schemas.microsoft.com/office/word/2018/wordml" xmlns:w16du="http://schemas.microsoft.com/office/word/2023/wordml/word16du" xmlns:w16sdtdh="http://schemas.microsoft.com/office/word/2020/wordml/sdtdatahash" xmlns:w16se="http://schemas.microsoft.com/office/word/2015/wordml/symex" xmlns:wpg="http://schemas.microsoft.com/office/word/2010/wordprocessingGroup" xmlns:wpi="http://schemas.microsoft.com/office/word/2010/wordprocessingInk" xmlns:wne="http://schemas.microsoft.com/office/word/2006/wordml" xmlns:wps="http://schemas.microsoft.com/office/word/2010/wordprocessingShape" mc:Ignorable="w14 w15 w16se w16cid w16 w16cex w16sdtdh w16du wp14">
   <w16cid:commentId w16cid:paraId="12614F06" w16cid:durableId="2246E303"/>
 </w16cid:commentsIds>
+</file>
+
+<file path=word/endnotes.xml><?xml version="1.0" encoding="utf-8"?>
+<w:endnotes xmlns:wpc="http://schemas.microsoft.com/office/word/2010/wordprocessingCanvas" xmlns:cx="http://schemas.microsoft.com/office/drawing/2014/chartex" xmlns:cx1="http://schemas.microsoft.com/office/drawing/2015/9/8/chartex" xmlns:cx2="http://schemas.microsoft.com/office/drawing/2015/10/21/chartex" xmlns:cx3="http://schemas.microsoft.com/office/drawing/2016/5/9/chartex" xmlns:cx4="http://schemas.microsoft.com/office/drawing/2016/5/10/chartex" xmlns:cx5="http://schemas.microsoft.com/office/drawing/2016/5/11/chartex" xmlns:cx6="http://schemas.microsoft.com/office/drawing/2016/5/12/chartex" xmlns:cx7="http://schemas.microsoft.com/office/drawing/2016/5/13/chartex" xmlns:cx8="http://schemas.microsoft.com/office/drawing/2016/5/14/chartex" xmlns:mc="http://schemas.openxmlformats.org/markup-compatibility/2006" xmlns:aink="http://schemas.microsoft.com/office/drawing/2016/ink" xmlns:am3d="http://schemas.microsoft.com/office/drawing/2017/model3d" xmlns:o="urn:schemas-microsoft-com:office:office" xmlns:oel="http://schemas.microsoft.com/office/2019/extlst" xmlns:r="http://schemas.openxmlformats.org/officeDocument/2006/relationships" xmlns:m="http://schemas.openxmlformats.org/officeDocument/2006/math" xmlns:v="urn:schemas-microsoft-com:vml" xmlns:wp14="http://schemas.microsoft.com/office/word/2010/wordprocessingDrawing" xmlns:wp="http://schemas.openxmlformats.org/drawingml/2006/wordprocessingDrawing" xmlns:w10="urn:schemas-microsoft-com:office:word" xmlns:w="http://schemas.openxmlformats.org/wordprocessingml/2006/main" xmlns:w14="http://schemas.microsoft.com/office/word/2010/wordml" xmlns:w15="http://schemas.microsoft.com/office/word/2012/wordml" xmlns:w16cex="http://schemas.microsoft.com/office/word/2018/wordml/cex" xmlns:w16cid="http://schemas.microsoft.com/office/word/2016/wordml/cid" xmlns:w16="http://schemas.microsoft.com/office/word/2018/wordml" xmlns:w16du="http://schemas.microsoft.com/office/word/2023/wordml/word16du" xmlns:w16sdtdh="http://schemas.microsoft.com/office/word/2020/wordml/sdtdatahash" xmlns:w16se="http://schemas.microsoft.com/office/word/2015/wordml/symex" xmlns:wpg="http://schemas.microsoft.com/office/word/2010/wordprocessingGroup" xmlns:wpi="http://schemas.microsoft.com/office/word/2010/wordprocessingInk" xmlns:wne="http://schemas.microsoft.com/office/word/2006/wordml" xmlns:wps="http://schemas.microsoft.com/office/word/2010/wordprocessingShape" mc:Ignorable="w14 w15 w16se w16cid w16 w16cex w16sdtdh w16du wp14">
+  <w:endnote w:type="separator" w:id="-1">
+    <w:p>
+      <w:pPr>
+        <w:spacing w:line="240" w:lineRule="auto"/>
+      </w:pPr>
+      <w:r>
+        <w:separator/>
+      </w:r>
+    </w:p>
+  </w:endnote>
+  <w:endnote w:type="continuationSeparator" w:id="0">
+    <w:p>
+      <w:pPr>
+        <w:spacing w:line="240" w:lineRule="auto"/>
+      </w:pPr>
+      <w:r>
+        <w:continuationSeparator/>
+      </w:r>
+    </w:p>
+  </w:endnote>
+</w:endnotes>
+</file>
+
+<file path=word/footnotes.xml><?xml version="1.0" encoding="utf-8"?>
+<w:footnotes xmlns:wpc="http://schemas.microsoft.com/office/word/2010/wordprocessingCanvas" xmlns:cx="http://schemas.microsoft.com/office/drawing/2014/chartex" xmlns:cx1="http://schemas.microsoft.com/office/drawing/2015/9/8/chartex" xmlns:cx2="http://schemas.microsoft.com/office/drawing/2015/10/21/chartex" xmlns:cx3="http://schemas.microsoft.com/office/drawing/2016/5/9/chartex" xmlns:cx4="http://schemas.microsoft.com/office/drawing/2016/5/10/chartex" xmlns:cx5="http://schemas.microsoft.com/office/drawing/2016/5/11/chartex" xmlns:cx6="http://schemas.microsoft.com/office/drawing/2016/5/12/chartex" xmlns:cx7="http://schemas.microsoft.com/office/drawing/2016/5/13/chartex" xmlns:cx8="http://schemas.microsoft.com/office/drawing/2016/5/14/chartex" xmlns:mc="http://schemas.openxmlformats.org/markup-compatibility/2006" xmlns:aink="http://schemas.microsoft.com/office/drawing/2016/ink" xmlns:am3d="http://schemas.microsoft.com/office/drawing/2017/model3d" xmlns:o="urn:schemas-microsoft-com:office:office" xmlns:oel="http://schemas.microsoft.com/office/2019/extlst" xmlns:r="http://schemas.openxmlformats.org/officeDocument/2006/relationships" xmlns:m="http://schemas.openxmlformats.org/officeDocument/2006/math" xmlns:v="urn:schemas-microsoft-com:vml" xmlns:wp14="http://schemas.microsoft.com/office/word/2010/wordprocessingDrawing" xmlns:wp="http://schemas.openxmlformats.org/drawingml/2006/wordprocessingDrawing" xmlns:w10="urn:schemas-microsoft-com:office:word" xmlns:w="http://schemas.openxmlformats.org/wordprocessingml/2006/main" xmlns:w14="http://schemas.microsoft.com/office/word/2010/wordml" xmlns:w15="http://schemas.microsoft.com/office/word/2012/wordml" xmlns:w16cex="http://schemas.microsoft.com/office/word/2018/wordml/cex" xmlns:w16cid="http://schemas.microsoft.com/office/word/2016/wordml/cid" xmlns:w16="http://schemas.microsoft.com/office/word/2018/wordml" xmlns:w16du="http://schemas.microsoft.com/office/word/2023/wordml/word16du" xmlns:w16sdtdh="http://schemas.microsoft.com/office/word/2020/wordml/sdtdatahash" xmlns:w16se="http://schemas.microsoft.com/office/word/2015/wordml/symex" xmlns:wpg="http://schemas.microsoft.com/office/word/2010/wordprocessingGroup" xmlns:wpi="http://schemas.microsoft.com/office/word/2010/wordprocessingInk" xmlns:wne="http://schemas.microsoft.com/office/word/2006/wordml" xmlns:wps="http://schemas.microsoft.com/office/word/2010/wordprocessingShape" mc:Ignorable="w14 w15 w16se w16cid w16 w16cex w16sdtdh w16du wp14">
+  <w:footnote w:type="separator" w:id="-1">
+    <w:p>
+      <w:pPr>
+        <w:spacing w:line="240" w:lineRule="auto"/>
+      </w:pPr>
+      <w:r>
+        <w:separator/>
+      </w:r>
+    </w:p>
+  </w:footnote>
+  <w:footnote w:type="continuationSeparator" w:id="0">
+    <w:p>
+      <w:pPr>
+        <w:spacing w:line="240" w:lineRule="auto"/>
+      </w:pPr>
+      <w:r>
+        <w:continuationSeparator/>
+      </w:r>
+    </w:p>
+  </w:footnote>
+</w:footnotes>
 </file>
 
 <file path=word/numbering.xml><?xml version="1.0" encoding="utf-8"?>
@@ -4386,6 +4934,62 @@
       <w14:ligatures w14:val="none"/>
     </w:rPr>
   </w:style>
+  <w:style w:type="paragraph" w:styleId="Header">
+    <w:name w:val="header"/>
+    <w:basedOn w:val="Normal"/>
+    <w:link w:val="HeaderChar"/>
+    <w:uiPriority w:val="99"/>
+    <w:unhideWhenUsed/>
+    <w:rsid w:val="00D06BC4"/>
+    <w:pPr>
+      <w:tabs>
+        <w:tab w:val="center" w:pos="4513"/>
+        <w:tab w:val="right" w:pos="9026"/>
+      </w:tabs>
+      <w:spacing w:line="240" w:lineRule="auto"/>
+    </w:pPr>
+  </w:style>
+  <w:style w:type="character" w:customStyle="1" w:styleId="HeaderChar">
+    <w:name w:val="Header Char"/>
+    <w:basedOn w:val="DefaultParagraphFont"/>
+    <w:link w:val="Header"/>
+    <w:uiPriority w:val="99"/>
+    <w:rsid w:val="00D06BC4"/>
+    <w:rPr>
+      <w:rFonts w:ascii="Arial" w:eastAsia="Arial" w:hAnsi="Arial" w:cs="Arial"/>
+      <w:kern w:val="0"/>
+      <w:lang w:eastAsia="en-GB"/>
+      <w14:ligatures w14:val="none"/>
+    </w:rPr>
+  </w:style>
+  <w:style w:type="paragraph" w:styleId="Footer">
+    <w:name w:val="footer"/>
+    <w:basedOn w:val="Normal"/>
+    <w:link w:val="FooterChar"/>
+    <w:uiPriority w:val="99"/>
+    <w:unhideWhenUsed/>
+    <w:rsid w:val="00D06BC4"/>
+    <w:pPr>
+      <w:tabs>
+        <w:tab w:val="center" w:pos="4513"/>
+        <w:tab w:val="right" w:pos="9026"/>
+      </w:tabs>
+      <w:spacing w:line="240" w:lineRule="auto"/>
+    </w:pPr>
+  </w:style>
+  <w:style w:type="character" w:customStyle="1" w:styleId="FooterChar">
+    <w:name w:val="Footer Char"/>
+    <w:basedOn w:val="DefaultParagraphFont"/>
+    <w:link w:val="Footer"/>
+    <w:uiPriority w:val="99"/>
+    <w:rsid w:val="00D06BC4"/>
+    <w:rPr>
+      <w:rFonts w:ascii="Arial" w:eastAsia="Arial" w:hAnsi="Arial" w:cs="Arial"/>
+      <w:kern w:val="0"/>
+      <w:lang w:eastAsia="en-GB"/>
+      <w14:ligatures w14:val="none"/>
+    </w:rPr>
+  </w:style>
 </w:styles>
 </file>
 

</xml_diff>